<commit_message>
MINOR: update resume, fix css, auto deploy
</commit_message>
<xml_diff>
--- a/public/other/resume-justin-steele.docx
+++ b/public/other/resume-justin-steele.docx
@@ -141,15 +141,15 @@
           <w:color w:val="000000"/>
           <w:spacing w:val="-5"/>
         </w:rPr>
-        <w:t>January 2021</w:t>
-      </w:r>
-      <w:r>
-        <w:rPr>
-          <w:rFonts w:ascii="Cambria" w:eastAsia="Times New Roman" w:hAnsi="Cambria" w:cs="Helvetica"/>
-          <w:color w:val="000000"/>
-          <w:spacing w:val="-5"/>
-        </w:rPr>
-        <w:t xml:space="preserve"> </w:t>
+        <w:t>January 202</w:t>
+      </w:r>
+      <w:r>
+        <w:rPr>
+          <w:rFonts w:ascii="Cambria" w:eastAsia="Times New Roman" w:hAnsi="Cambria" w:cs="Helvetica"/>
+          <w:color w:val="000000"/>
+          <w:spacing w:val="-5"/>
+        </w:rPr>
+        <w:t xml:space="preserve">2 </w:t>
       </w:r>
       <w:r>
         <w:rPr>
@@ -195,15 +195,7 @@
           <w:color w:val="000000"/>
           <w:spacing w:val="-5"/>
         </w:rPr>
-        <w:t xml:space="preserve">– </w:t>
-      </w:r>
-      <w:r>
-        <w:rPr>
-          <w:rFonts w:ascii="Cambria" w:eastAsia="Times New Roman" w:hAnsi="Cambria" w:cs="Helvetica"/>
-          <w:color w:val="000000"/>
-          <w:spacing w:val="-5"/>
-        </w:rPr>
-        <w:t>Remote</w:t>
+        <w:t>– Remote</w:t>
       </w:r>
       <w:r>
         <w:rPr>
@@ -413,7 +405,15 @@
           <w:color w:val="000000"/>
           <w:spacing w:val="-5"/>
         </w:rPr>
-        <w:t>January 2021</w:t>
+        <w:t>January 202</w:t>
+      </w:r>
+      <w:r>
+        <w:rPr>
+          <w:rFonts w:ascii="Cambria" w:eastAsia="Times New Roman" w:hAnsi="Cambria" w:cs="Helvetica"/>
+          <w:color w:val="000000"/>
+          <w:spacing w:val="-5"/>
+        </w:rPr>
+        <w:t>2</w:t>
       </w:r>
     </w:p>
     <w:p>
@@ -5076,6 +5076,7 @@
   <w:style w:type="character" w:default="1" w:styleId="DefaultParagraphFont">
     <w:name w:val="Default Paragraph Font"/>
     <w:uiPriority w:val="1"/>
+    <w:semiHidden/>
     <w:unhideWhenUsed/>
   </w:style>
   <w:style w:type="table" w:default="1" w:styleId="TableNormal">
@@ -5510,12 +5511,7 @@
 </file>
 
 <file path=customXml/item1.xml><?xml version="1.0" encoding="utf-8"?>
-<?mso-contentType ?>
-<FormTemplates xmlns="http://schemas.microsoft.com/sharepoint/v3/contenttype/forms">
-  <Display>DocumentLibraryForm</Display>
-  <Edit>DocumentLibraryForm</Edit>
-  <New>DocumentLibraryForm</New>
-</FormTemplates>
+<b:Sources xmlns:b="http://schemas.openxmlformats.org/officeDocument/2006/bibliography" xmlns="http://schemas.openxmlformats.org/officeDocument/2006/bibliography" SelectedStyle="\APASixthEditionOfficeOnline.xsl" StyleName="APA" Version="6"/>
 </file>
 
 <file path=customXml/item2.xml><?xml version="1.0" encoding="utf-8"?>
@@ -5525,7 +5521,12 @@
 </file>
 
 <file path=customXml/item3.xml><?xml version="1.0" encoding="utf-8"?>
-<b:Sources xmlns:b="http://schemas.openxmlformats.org/officeDocument/2006/bibliography" xmlns="http://schemas.openxmlformats.org/officeDocument/2006/bibliography" SelectedStyle="\APASixthEditionOfficeOnline.xsl" StyleName="APA" Version="6"/>
+<?mso-contentType ?>
+<FormTemplates xmlns="http://schemas.microsoft.com/sharepoint/v3/contenttype/forms">
+  <Display>DocumentLibraryForm</Display>
+  <Edit>DocumentLibraryForm</Edit>
+  <New>DocumentLibraryForm</New>
+</FormTemplates>
 </file>
 
 <file path=customXml/item4.xml><?xml version="1.0" encoding="utf-8"?>
@@ -5643,9 +5644,9 @@
 </file>
 
 <file path=customXml/itemProps1.xml><?xml version="1.0" encoding="utf-8"?>
-<ds:datastoreItem xmlns:ds="http://schemas.openxmlformats.org/officeDocument/2006/customXml" ds:itemID="{E195E364-EE85-4247-AAB1-7EC649C830B6}">
+<ds:datastoreItem xmlns:ds="http://schemas.openxmlformats.org/officeDocument/2006/customXml" ds:itemID="{1474E72E-589B-4BEE-96C8-E98109451522}">
   <ds:schemaRefs>
-    <ds:schemaRef ds:uri="http://schemas.microsoft.com/sharepoint/v3/contenttype/forms"/>
+    <ds:schemaRef ds:uri="http://schemas.openxmlformats.org/officeDocument/2006/bibliography"/>
   </ds:schemaRefs>
 </ds:datastoreItem>
 </file>
@@ -5660,9 +5661,9 @@
 </file>
 
 <file path=customXml/itemProps3.xml><?xml version="1.0" encoding="utf-8"?>
-<ds:datastoreItem xmlns:ds="http://schemas.openxmlformats.org/officeDocument/2006/customXml" ds:itemID="{1474E72E-589B-4BEE-96C8-E98109451522}">
+<ds:datastoreItem xmlns:ds="http://schemas.openxmlformats.org/officeDocument/2006/customXml" ds:itemID="{E195E364-EE85-4247-AAB1-7EC649C830B6}">
   <ds:schemaRefs>
-    <ds:schemaRef ds:uri="http://schemas.openxmlformats.org/officeDocument/2006/bibliography"/>
+    <ds:schemaRef ds:uri="http://schemas.microsoft.com/sharepoint/v3/contenttype/forms"/>
   </ds:schemaRefs>
 </ds:datastoreItem>
 </file>

</xml_diff>